<commit_message>
adding FP details note by sir Thet Khine
</commit_message>
<xml_diff>
--- a/Note/Functional Programming.docx
+++ b/Note/Functional Programming.docx
@@ -24254,7 +24254,6 @@
     <w:p>
       <w:pPr>
         <w:rPr>
-          <w:rFonts w:hint="eastAsia"/>
           <w:sz w:val="24"/>
           <w:szCs w:val="24"/>
           <w:lang w:val="en-GB" w:bidi="my-MM"/>
@@ -24683,7 +24682,6 @@
     <w:p>
       <w:pPr>
         <w:rPr>
-          <w:rFonts w:hint="eastAsia"/>
           <w:sz w:val="24"/>
           <w:szCs w:val="24"/>
           <w:cs/>
@@ -31379,7 +31377,6 @@
     <w:p>
       <w:pPr>
         <w:rPr>
-          <w:rFonts w:hint="eastAsia"/>
           <w:sz w:val="24"/>
           <w:szCs w:val="24"/>
           <w:lang w:val="en-GB" w:bidi="my-MM"/>
@@ -39179,23 +39176,7 @@
           <w:szCs w:val="24"/>
           <w:lang w:val="en-GB" w:bidi="my-MM"/>
         </w:rPr>
-        <w:t>Monad(Monad(</w:t>
-      </w:r>
-      <w:r>
-        <w:rPr>
-          <w:sz w:val="24"/>
-          <w:szCs w:val="24"/>
-          <w:lang w:val="en-GB" w:bidi="my-MM"/>
-        </w:rPr>
-        <w:t>b</w:t>
-      </w:r>
-      <w:r>
-        <w:rPr>
-          <w:sz w:val="24"/>
-          <w:szCs w:val="24"/>
-          <w:lang w:val="en-GB" w:bidi="my-MM"/>
-        </w:rPr>
-        <w:t>))</w:t>
+        <w:t>Monad(Monad(b))</w:t>
       </w:r>
       <w:r>
         <w:rPr>
@@ -39575,7 +39556,6 @@
     <w:p>
       <w:pPr>
         <w:rPr>
-          <w:rFonts w:hint="eastAsia"/>
           <w:sz w:val="24"/>
           <w:szCs w:val="24"/>
           <w:lang w:val="en-GB" w:bidi="my-MM"/>
@@ -40925,7 +40905,6 @@
     <w:p>
       <w:pPr>
         <w:rPr>
-          <w:rFonts w:hint="eastAsia"/>
           <w:sz w:val="24"/>
           <w:szCs w:val="24"/>
           <w:cs/>
@@ -44333,7 +44312,7 @@
     <w:p>
       <w:pPr>
         <w:rPr>
-          <w:rFonts w:hint="eastAsia"/>
+          <w:rFonts w:ascii="Myanmar Text" w:hAnsi="Myanmar Text" w:cs="Myanmar Text"/>
           <w:sz w:val="24"/>
           <w:szCs w:val="24"/>
           <w:lang w:val="en-GB" w:bidi="my-MM"/>
@@ -44519,6 +44498,1094 @@
         </w:rPr>
         <w:t>ကိုသုံးတယ်။</w:t>
       </w:r>
+    </w:p>
+    <w:p>
+      <w:pPr>
+        <w:rPr>
+          <w:rFonts w:ascii="Myanmar Text" w:hAnsi="Myanmar Text" w:cs="Myanmar Text"/>
+          <w:sz w:val="24"/>
+          <w:szCs w:val="24"/>
+          <w:lang w:val="en-GB" w:bidi="my-MM"/>
+        </w:rPr>
+      </w:pPr>
+    </w:p>
+    <w:p>
+      <w:pPr>
+        <w:rPr>
+          <w:rFonts w:ascii="Myanmar Text" w:hAnsi="Myanmar Text" w:cs="Myanmar Text"/>
+          <w:sz w:val="24"/>
+          <w:szCs w:val="24"/>
+          <w:lang w:val="en-GB" w:bidi="my-MM"/>
+        </w:rPr>
+      </w:pPr>
+    </w:p>
+    <w:p>
+      <w:pPr>
+        <w:rPr>
+          <w:rFonts w:ascii="Myanmar Text" w:hAnsi="Myanmar Text" w:cs="Myanmar Text"/>
+          <w:sz w:val="24"/>
+          <w:szCs w:val="24"/>
+          <w:lang w:val="en-GB" w:bidi="my-MM"/>
+        </w:rPr>
+      </w:pPr>
+    </w:p>
+    <w:p>
+      <w:pPr>
+        <w:rPr>
+          <w:rFonts w:ascii="Myanmar Text" w:hAnsi="Myanmar Text" w:cs="Myanmar Text"/>
+          <w:sz w:val="24"/>
+          <w:szCs w:val="24"/>
+          <w:lang w:val="en-GB" w:bidi="my-MM"/>
+        </w:rPr>
+      </w:pPr>
+    </w:p>
+    <w:p>
+      <w:pPr>
+        <w:rPr>
+          <w:rFonts w:ascii="Myanmar Text" w:hAnsi="Myanmar Text" w:cs="Myanmar Text"/>
+          <w:sz w:val="24"/>
+          <w:szCs w:val="24"/>
+          <w:lang w:val="en-GB" w:bidi="my-MM"/>
+        </w:rPr>
+      </w:pPr>
+    </w:p>
+    <w:p>
+      <w:pPr>
+        <w:rPr>
+          <w:rFonts w:ascii="Myanmar Text" w:hAnsi="Myanmar Text" w:cs="Myanmar Text"/>
+          <w:sz w:val="24"/>
+          <w:szCs w:val="24"/>
+          <w:lang w:val="en-GB" w:bidi="my-MM"/>
+        </w:rPr>
+      </w:pPr>
+    </w:p>
+    <w:p>
+      <w:pPr>
+        <w:rPr>
+          <w:rFonts w:ascii="Myanmar Text" w:hAnsi="Myanmar Text" w:cs="Myanmar Text"/>
+          <w:sz w:val="24"/>
+          <w:szCs w:val="24"/>
+          <w:lang w:val="en-GB" w:bidi="my-MM"/>
+        </w:rPr>
+      </w:pPr>
+    </w:p>
+    <w:p>
+      <w:pPr>
+        <w:pBdr>
+          <w:bottom w:val="single" w:sz="6" w:space="1" w:color="auto"/>
+        </w:pBdr>
+        <w:rPr>
+          <w:rFonts w:ascii="Myanmar Text" w:hAnsi="Myanmar Text" w:cs="Myanmar Text"/>
+          <w:b/>
+          <w:bCs/>
+          <w:sz w:val="28"/>
+          <w:szCs w:val="28"/>
+          <w:lang w:val="en-GB" w:bidi="my-MM"/>
+        </w:rPr>
+      </w:pPr>
+      <w:r>
+        <w:rPr>
+          <w:rFonts w:ascii="Myanmar Text" w:hAnsi="Myanmar Text" w:cs="Myanmar Text"/>
+          <w:b/>
+          <w:bCs/>
+          <w:sz w:val="28"/>
+          <w:szCs w:val="28"/>
+          <w:lang w:val="en-GB" w:bidi="my-MM"/>
+        </w:rPr>
+        <w:lastRenderedPageBreak/>
+        <w:t xml:space="preserve">FP Explain Details Link </w:t>
+      </w:r>
+      <w:proofErr w:type="gramStart"/>
+      <w:r>
+        <w:rPr>
+          <w:rFonts w:ascii="Myanmar Text" w:hAnsi="Myanmar Text" w:cs="Myanmar Text"/>
+          <w:b/>
+          <w:bCs/>
+          <w:sz w:val="28"/>
+          <w:szCs w:val="28"/>
+          <w:lang w:val="en-GB" w:bidi="my-MM"/>
+        </w:rPr>
+        <w:t>By</w:t>
+      </w:r>
+      <w:proofErr w:type="gramEnd"/>
+      <w:r>
+        <w:rPr>
+          <w:rFonts w:ascii="Myanmar Text" w:hAnsi="Myanmar Text" w:cs="Myanmar Text"/>
+          <w:b/>
+          <w:bCs/>
+          <w:sz w:val="28"/>
+          <w:szCs w:val="28"/>
+          <w:lang w:val="en-GB" w:bidi="my-MM"/>
+        </w:rPr>
+        <w:t xml:space="preserve"> Sir </w:t>
+      </w:r>
+      <w:proofErr w:type="spellStart"/>
+      <w:r>
+        <w:rPr>
+          <w:rFonts w:ascii="Myanmar Text" w:hAnsi="Myanmar Text" w:cs="Myanmar Text"/>
+          <w:b/>
+          <w:bCs/>
+          <w:sz w:val="28"/>
+          <w:szCs w:val="28"/>
+          <w:lang w:val="en-GB" w:bidi="my-MM"/>
+        </w:rPr>
+        <w:t>Thet</w:t>
+      </w:r>
+      <w:proofErr w:type="spellEnd"/>
+      <w:r>
+        <w:rPr>
+          <w:rFonts w:ascii="Myanmar Text" w:hAnsi="Myanmar Text" w:cs="Myanmar Text"/>
+          <w:b/>
+          <w:bCs/>
+          <w:sz w:val="28"/>
+          <w:szCs w:val="28"/>
+          <w:lang w:val="en-GB" w:bidi="my-MM"/>
+        </w:rPr>
+        <w:t xml:space="preserve"> </w:t>
+      </w:r>
+      <w:proofErr w:type="spellStart"/>
+      <w:r>
+        <w:rPr>
+          <w:rFonts w:ascii="Myanmar Text" w:hAnsi="Myanmar Text" w:cs="Myanmar Text"/>
+          <w:b/>
+          <w:bCs/>
+          <w:sz w:val="28"/>
+          <w:szCs w:val="28"/>
+          <w:lang w:val="en-GB" w:bidi="my-MM"/>
+        </w:rPr>
+        <w:t>Khine</w:t>
+      </w:r>
+      <w:proofErr w:type="spellEnd"/>
+    </w:p>
+    <w:p>
+      <w:pPr>
+        <w:rPr>
+          <w:rFonts w:ascii="Myanmar Text" w:hAnsi="Myanmar Text" w:cs="Myanmar Text"/>
+          <w:sz w:val="24"/>
+          <w:szCs w:val="24"/>
+          <w:lang w:val="en-GB" w:bidi="my-MM"/>
+        </w:rPr>
+      </w:pPr>
+      <w:r>
+        <w:rPr>
+          <w:rFonts w:ascii="Myanmar Text" w:hAnsi="Myanmar Text" w:cs="Myanmar Text"/>
+          <w:sz w:val="24"/>
+          <w:szCs w:val="24"/>
+          <w:lang w:val="en-GB" w:bidi="my-MM"/>
+        </w:rPr>
+        <w:t>Gentle introduction to lambda calculus (</w:t>
+      </w:r>
+      <w:r>
+        <w:rPr>
+          <w:rFonts w:ascii="Courier New" w:hAnsi="Courier New" w:cs="Courier New"/>
+          <w:sz w:val="24"/>
+          <w:szCs w:val="24"/>
+          <w:lang w:val="en-GB" w:bidi="my-MM"/>
+        </w:rPr>
+        <w:t>λ</w:t>
+      </w:r>
+      <w:r>
+        <w:rPr>
+          <w:rFonts w:ascii="Myanmar Text" w:hAnsi="Myanmar Text" w:cs="Myanmar Text"/>
+          <w:sz w:val="24"/>
+          <w:szCs w:val="24"/>
+          <w:lang w:val="en-GB" w:bidi="my-MM"/>
+        </w:rPr>
+        <w:t xml:space="preserve"> calculus) Part 1</w:t>
+      </w:r>
+    </w:p>
+    <w:p>
+      <w:pPr>
+        <w:rPr>
+          <w:rFonts w:ascii="Myanmar Text" w:hAnsi="Myanmar Text" w:cs="Myanmar Text"/>
+          <w:sz w:val="24"/>
+          <w:szCs w:val="24"/>
+          <w:lang w:val="en-GB" w:bidi="my-MM"/>
+        </w:rPr>
+      </w:pPr>
+      <w:hyperlink r:id="rId4" w:history="1">
+        <w:r>
+          <w:rPr>
+            <w:rStyle w:val="a3"/>
+            <w:rFonts w:ascii="Myanmar Text" w:hAnsi="Myanmar Text" w:cs="Myanmar Text"/>
+            <w:sz w:val="24"/>
+            <w:szCs w:val="24"/>
+            <w:lang w:val="en-GB" w:bidi="my-MM"/>
+          </w:rPr>
+          <w:t>https://www.facebook.com/thet.khine.587/posts/pfbid031A6PHGGroqCqyayQdT7BykZAMyaHsdLM5UHGdHji2dNDgEd53sqtU7X8tqh5w57ml</w:t>
+        </w:r>
+      </w:hyperlink>
+    </w:p>
+    <w:p>
+      <w:pPr>
+        <w:rPr>
+          <w:rFonts w:ascii="Myanmar Text" w:hAnsi="Myanmar Text" w:cs="Myanmar Text" w:hint="eastAsia"/>
+          <w:sz w:val="24"/>
+          <w:szCs w:val="24"/>
+          <w:lang w:val="en-GB" w:bidi="my-MM"/>
+        </w:rPr>
+      </w:pPr>
+    </w:p>
+    <w:p>
+      <w:pPr>
+        <w:rPr>
+          <w:rFonts w:ascii="Myanmar Text" w:hAnsi="Myanmar Text" w:cs="Myanmar Text"/>
+          <w:sz w:val="24"/>
+          <w:szCs w:val="24"/>
+          <w:lang w:val="en-GB" w:bidi="my-MM"/>
+        </w:rPr>
+      </w:pPr>
+      <w:r>
+        <w:rPr>
+          <w:rFonts w:ascii="Myanmar Text" w:hAnsi="Myanmar Text" w:cs="Myanmar Text"/>
+          <w:sz w:val="24"/>
+          <w:szCs w:val="24"/>
+          <w:lang w:val="en-GB" w:bidi="my-MM"/>
+        </w:rPr>
+        <w:t>Gentle introduction to lambda calculus (</w:t>
+      </w:r>
+      <w:r>
+        <w:rPr>
+          <w:rFonts w:ascii="Courier New" w:hAnsi="Courier New" w:cs="Courier New"/>
+          <w:sz w:val="24"/>
+          <w:szCs w:val="24"/>
+          <w:lang w:val="en-GB" w:bidi="my-MM"/>
+        </w:rPr>
+        <w:t>λ</w:t>
+      </w:r>
+      <w:r>
+        <w:rPr>
+          <w:rFonts w:ascii="Myanmar Text" w:hAnsi="Myanmar Text" w:cs="Myanmar Text"/>
+          <w:sz w:val="24"/>
+          <w:szCs w:val="24"/>
+          <w:lang w:val="en-GB" w:bidi="my-MM"/>
+        </w:rPr>
+        <w:t xml:space="preserve"> calculus) Part 2 Church Numeral</w:t>
+      </w:r>
+    </w:p>
+    <w:p>
+      <w:pPr>
+        <w:rPr>
+          <w:rFonts w:ascii="Myanmar Text" w:hAnsi="Myanmar Text" w:cs="Myanmar Text"/>
+          <w:sz w:val="24"/>
+          <w:szCs w:val="24"/>
+          <w:lang w:val="en-GB" w:bidi="my-MM"/>
+        </w:rPr>
+      </w:pPr>
+      <w:hyperlink r:id="rId5" w:history="1">
+        <w:r>
+          <w:rPr>
+            <w:rStyle w:val="a3"/>
+            <w:rFonts w:ascii="Myanmar Text" w:hAnsi="Myanmar Text" w:cs="Myanmar Text"/>
+            <w:sz w:val="24"/>
+            <w:szCs w:val="24"/>
+            <w:lang w:val="en-GB" w:bidi="my-MM"/>
+          </w:rPr>
+          <w:t>https://www.facebook.com/thet.khine.587/posts/pfbid0LctetV1jJHYmoWmNDBHcAZFuWsmWALFey2Vo3MeJXdhUaAHmSGDvZScgfkU7Xigcl</w:t>
+        </w:r>
+      </w:hyperlink>
+    </w:p>
+    <w:p>
+      <w:pPr>
+        <w:rPr>
+          <w:rFonts w:ascii="Myanmar Text" w:hAnsi="Myanmar Text" w:cs="Myanmar Text" w:hint="eastAsia"/>
+          <w:sz w:val="24"/>
+          <w:szCs w:val="24"/>
+          <w:lang w:val="en-GB" w:bidi="my-MM"/>
+        </w:rPr>
+      </w:pPr>
+    </w:p>
+    <w:p>
+      <w:pPr>
+        <w:rPr>
+          <w:rFonts w:ascii="Myanmar Text" w:hAnsi="Myanmar Text" w:cs="Myanmar Text"/>
+          <w:sz w:val="24"/>
+          <w:szCs w:val="24"/>
+          <w:lang w:val="en-GB" w:bidi="my-MM"/>
+        </w:rPr>
+      </w:pPr>
+      <w:r>
+        <w:rPr>
+          <w:rFonts w:ascii="Myanmar Text" w:hAnsi="Myanmar Text" w:cs="Myanmar Text"/>
+          <w:sz w:val="24"/>
+          <w:szCs w:val="24"/>
+          <w:lang w:val="en-GB" w:bidi="my-MM"/>
+        </w:rPr>
+        <w:t>Gentle introduction to lambda calculus (</w:t>
+      </w:r>
+      <w:r>
+        <w:rPr>
+          <w:rFonts w:ascii="Courier New" w:hAnsi="Courier New" w:cs="Courier New"/>
+          <w:sz w:val="24"/>
+          <w:szCs w:val="24"/>
+          <w:lang w:val="en-GB" w:bidi="my-MM"/>
+        </w:rPr>
+        <w:t>λ</w:t>
+      </w:r>
+      <w:r>
+        <w:rPr>
+          <w:rFonts w:ascii="Myanmar Text" w:hAnsi="Myanmar Text" w:cs="Myanmar Text"/>
+          <w:sz w:val="24"/>
+          <w:szCs w:val="24"/>
+          <w:lang w:val="en-GB" w:bidi="my-MM"/>
+        </w:rPr>
+        <w:t xml:space="preserve"> calculus) Part 3 (Arithmetic, </w:t>
+      </w:r>
+      <w:proofErr w:type="gramStart"/>
+      <w:r>
+        <w:rPr>
+          <w:rFonts w:ascii="Myanmar Text" w:hAnsi="Myanmar Text" w:cs="Myanmar Text"/>
+          <w:sz w:val="24"/>
+          <w:szCs w:val="24"/>
+          <w:lang w:val="en-GB" w:bidi="my-MM"/>
+        </w:rPr>
+        <w:t>Boolean )</w:t>
+      </w:r>
+      <w:proofErr w:type="gramEnd"/>
+    </w:p>
+    <w:p>
+      <w:pPr>
+        <w:rPr>
+          <w:rFonts w:ascii="Myanmar Text" w:hAnsi="Myanmar Text" w:cs="Myanmar Text"/>
+          <w:sz w:val="24"/>
+          <w:szCs w:val="24"/>
+          <w:lang w:val="en-GB" w:bidi="my-MM"/>
+        </w:rPr>
+      </w:pPr>
+      <w:hyperlink r:id="rId6" w:history="1">
+        <w:r>
+          <w:rPr>
+            <w:rStyle w:val="a3"/>
+            <w:rFonts w:ascii="Myanmar Text" w:hAnsi="Myanmar Text" w:cs="Myanmar Text"/>
+            <w:sz w:val="24"/>
+            <w:szCs w:val="24"/>
+            <w:lang w:val="en-GB" w:bidi="my-MM"/>
+          </w:rPr>
+          <w:t>https://www.facebook.com/notes/1068691256919412/</w:t>
+        </w:r>
+      </w:hyperlink>
+    </w:p>
+    <w:p>
+      <w:pPr>
+        <w:rPr>
+          <w:rFonts w:ascii="Myanmar Text" w:hAnsi="Myanmar Text" w:cs="Myanmar Text" w:hint="eastAsia"/>
+          <w:sz w:val="24"/>
+          <w:szCs w:val="24"/>
+          <w:lang w:val="en-GB" w:bidi="my-MM"/>
+        </w:rPr>
+      </w:pPr>
+    </w:p>
+    <w:p>
+      <w:pPr>
+        <w:rPr>
+          <w:rFonts w:ascii="Myanmar Text" w:hAnsi="Myanmar Text" w:cs="Myanmar Text"/>
+          <w:sz w:val="24"/>
+          <w:szCs w:val="24"/>
+          <w:lang w:val="en-GB" w:bidi="my-MM"/>
+        </w:rPr>
+      </w:pPr>
+      <w:r>
+        <w:rPr>
+          <w:rFonts w:ascii="Myanmar Text" w:hAnsi="Myanmar Text" w:cs="Myanmar Text"/>
+          <w:sz w:val="24"/>
+          <w:szCs w:val="24"/>
+          <w:lang w:val="en-GB" w:bidi="my-MM"/>
+        </w:rPr>
+        <w:t xml:space="preserve">Practical Functional Programming </w:t>
+      </w:r>
+      <w:proofErr w:type="gramStart"/>
+      <w:r>
+        <w:rPr>
+          <w:rFonts w:ascii="Myanmar Text" w:hAnsi="Myanmar Text" w:cs="Myanmar Text"/>
+          <w:sz w:val="24"/>
+          <w:szCs w:val="24"/>
+          <w:lang w:val="en-GB" w:bidi="my-MM"/>
+        </w:rPr>
+        <w:t>Series(</w:t>
+      </w:r>
+      <w:proofErr w:type="gramEnd"/>
+      <w:r>
+        <w:rPr>
+          <w:rFonts w:ascii="Myanmar Text" w:hAnsi="Myanmar Text" w:cs="Myanmar Text"/>
+          <w:sz w:val="24"/>
+          <w:szCs w:val="24"/>
+          <w:lang w:val="en-GB" w:bidi="my-MM"/>
+        </w:rPr>
+        <w:t>Part 1)</w:t>
+      </w:r>
+    </w:p>
+    <w:p>
+      <w:pPr>
+        <w:rPr>
+          <w:rFonts w:ascii="Myanmar Text" w:hAnsi="Myanmar Text" w:cs="Myanmar Text"/>
+          <w:sz w:val="24"/>
+          <w:szCs w:val="24"/>
+          <w:lang w:val="en-GB" w:bidi="my-MM"/>
+        </w:rPr>
+      </w:pPr>
+      <w:hyperlink r:id="rId7" w:history="1">
+        <w:r>
+          <w:rPr>
+            <w:rStyle w:val="a3"/>
+            <w:rFonts w:ascii="Myanmar Text" w:hAnsi="Myanmar Text" w:cs="Myanmar Text"/>
+            <w:sz w:val="24"/>
+            <w:szCs w:val="24"/>
+            <w:lang w:val="en-GB" w:bidi="my-MM"/>
+          </w:rPr>
+          <w:t>https://www.facebook.com/thet.khine.587/posts/pfbid02mhgKCEaUX3itx3f5ndKz2TnLKpY7s3gJq9oC74Rpwfp5omdM8n3M83iBsm8AdG8gl</w:t>
+        </w:r>
+      </w:hyperlink>
+    </w:p>
+    <w:p>
+      <w:pPr>
+        <w:rPr>
+          <w:rFonts w:ascii="Myanmar Text" w:hAnsi="Myanmar Text" w:cs="Myanmar Text" w:hint="eastAsia"/>
+          <w:sz w:val="24"/>
+          <w:szCs w:val="24"/>
+          <w:lang w:val="en-GB" w:bidi="my-MM"/>
+        </w:rPr>
+      </w:pPr>
+    </w:p>
+    <w:p>
+      <w:pPr>
+        <w:rPr>
+          <w:rFonts w:ascii="Myanmar Text" w:hAnsi="Myanmar Text" w:cs="Myanmar Text"/>
+          <w:sz w:val="24"/>
+          <w:szCs w:val="24"/>
+          <w:lang w:val="en-GB" w:bidi="my-MM"/>
+        </w:rPr>
+      </w:pPr>
+      <w:r>
+        <w:rPr>
+          <w:rFonts w:ascii="Myanmar Text" w:hAnsi="Myanmar Text" w:cs="Myanmar Text"/>
+          <w:sz w:val="24"/>
+          <w:szCs w:val="24"/>
+          <w:lang w:val="en-GB" w:bidi="my-MM"/>
+        </w:rPr>
+        <w:t xml:space="preserve">Practical Functional Programming </w:t>
+      </w:r>
+      <w:proofErr w:type="gramStart"/>
+      <w:r>
+        <w:rPr>
+          <w:rFonts w:ascii="Myanmar Text" w:hAnsi="Myanmar Text" w:cs="Myanmar Text"/>
+          <w:sz w:val="24"/>
+          <w:szCs w:val="24"/>
+          <w:lang w:val="en-GB" w:bidi="my-MM"/>
+        </w:rPr>
+        <w:t>Series(</w:t>
+      </w:r>
+      <w:proofErr w:type="gramEnd"/>
+      <w:r>
+        <w:rPr>
+          <w:rFonts w:ascii="Myanmar Text" w:hAnsi="Myanmar Text" w:cs="Myanmar Text"/>
+          <w:sz w:val="24"/>
+          <w:szCs w:val="24"/>
+          <w:lang w:val="en-GB" w:bidi="my-MM"/>
+        </w:rPr>
+        <w:t xml:space="preserve">Part 2) </w:t>
+      </w:r>
+    </w:p>
+    <w:p>
+      <w:pPr>
+        <w:rPr>
+          <w:rFonts w:ascii="Myanmar Text" w:hAnsi="Myanmar Text" w:cs="Myanmar Text"/>
+          <w:sz w:val="24"/>
+          <w:szCs w:val="24"/>
+          <w:lang w:val="en-GB" w:bidi="my-MM"/>
+        </w:rPr>
+      </w:pPr>
+      <w:hyperlink r:id="rId8" w:history="1">
+        <w:r>
+          <w:rPr>
+            <w:rStyle w:val="a3"/>
+            <w:rFonts w:ascii="Myanmar Text" w:hAnsi="Myanmar Text" w:cs="Myanmar Text"/>
+            <w:sz w:val="24"/>
+            <w:szCs w:val="24"/>
+            <w:lang w:val="en-GB" w:bidi="my-MM"/>
+          </w:rPr>
+          <w:t>https://www.facebook.com/thet.khine.587/posts/pfbid02LK682E6JYUAtSS8bXhv</w:t>
+        </w:r>
+        <w:r>
+          <w:rPr>
+            <w:rStyle w:val="a3"/>
+            <w:rFonts w:ascii="Myanmar Text" w:hAnsi="Myanmar Text" w:cs="Myanmar Text"/>
+            <w:sz w:val="24"/>
+            <w:szCs w:val="24"/>
+            <w:lang w:val="en-GB" w:bidi="my-MM"/>
+          </w:rPr>
+          <w:lastRenderedPageBreak/>
+          <w:t>kudfYeGv9oNdsddbwq36rpu6ZAp6bNCYXuWkendYdM3p8l</w:t>
+        </w:r>
+      </w:hyperlink>
+    </w:p>
+    <w:p>
+      <w:pPr>
+        <w:rPr>
+          <w:rFonts w:ascii="Myanmar Text" w:hAnsi="Myanmar Text" w:cs="Myanmar Text" w:hint="eastAsia"/>
+          <w:sz w:val="24"/>
+          <w:szCs w:val="24"/>
+          <w:lang w:val="en-GB" w:bidi="my-MM"/>
+        </w:rPr>
+      </w:pPr>
+    </w:p>
+    <w:p>
+      <w:pPr>
+        <w:rPr>
+          <w:rFonts w:ascii="Myanmar Text" w:hAnsi="Myanmar Text" w:cs="Myanmar Text"/>
+          <w:sz w:val="24"/>
+          <w:szCs w:val="24"/>
+          <w:lang w:val="en-GB" w:bidi="my-MM"/>
+        </w:rPr>
+      </w:pPr>
+      <w:r>
+        <w:rPr>
+          <w:rFonts w:ascii="Myanmar Text" w:hAnsi="Myanmar Text" w:cs="Myanmar Text"/>
+          <w:sz w:val="24"/>
+          <w:szCs w:val="24"/>
+          <w:lang w:val="en-GB" w:bidi="my-MM"/>
+        </w:rPr>
+        <w:t xml:space="preserve">Practical Functional Programming </w:t>
+      </w:r>
+      <w:proofErr w:type="gramStart"/>
+      <w:r>
+        <w:rPr>
+          <w:rFonts w:ascii="Myanmar Text" w:hAnsi="Myanmar Text" w:cs="Myanmar Text"/>
+          <w:sz w:val="24"/>
+          <w:szCs w:val="24"/>
+          <w:lang w:val="en-GB" w:bidi="my-MM"/>
+        </w:rPr>
+        <w:t>Series(</w:t>
+      </w:r>
+      <w:proofErr w:type="gramEnd"/>
+      <w:r>
+        <w:rPr>
+          <w:rFonts w:ascii="Myanmar Text" w:hAnsi="Myanmar Text" w:cs="Myanmar Text"/>
+          <w:sz w:val="24"/>
+          <w:szCs w:val="24"/>
+          <w:lang w:val="en-GB" w:bidi="my-MM"/>
+        </w:rPr>
+        <w:t xml:space="preserve">Part 3) </w:t>
+      </w:r>
+    </w:p>
+    <w:p>
+      <w:pPr>
+        <w:rPr>
+          <w:rFonts w:ascii="Myanmar Text" w:hAnsi="Myanmar Text" w:cs="Myanmar Text"/>
+          <w:sz w:val="24"/>
+          <w:szCs w:val="24"/>
+          <w:lang w:val="en-GB" w:bidi="my-MM"/>
+        </w:rPr>
+      </w:pPr>
+      <w:hyperlink r:id="rId9" w:history="1">
+        <w:r>
+          <w:rPr>
+            <w:rStyle w:val="a3"/>
+            <w:rFonts w:ascii="Myanmar Text" w:hAnsi="Myanmar Text" w:cs="Myanmar Text"/>
+            <w:sz w:val="24"/>
+            <w:szCs w:val="24"/>
+            <w:lang w:val="en-GB" w:bidi="my-MM"/>
+          </w:rPr>
+          <w:t>https://www.facebook.com/groups/programmingchannel/permalink/2241744616120691/</w:t>
+        </w:r>
+      </w:hyperlink>
+    </w:p>
+    <w:p>
+      <w:pPr>
+        <w:rPr>
+          <w:rFonts w:ascii="Myanmar Text" w:hAnsi="Myanmar Text" w:cs="Myanmar Text" w:hint="eastAsia"/>
+          <w:sz w:val="24"/>
+          <w:szCs w:val="24"/>
+          <w:lang w:val="en-GB" w:bidi="my-MM"/>
+        </w:rPr>
+      </w:pPr>
+    </w:p>
+    <w:p>
+      <w:pPr>
+        <w:rPr>
+          <w:rFonts w:ascii="Myanmar Text" w:hAnsi="Myanmar Text" w:cs="Myanmar Text"/>
+          <w:sz w:val="24"/>
+          <w:szCs w:val="24"/>
+          <w:lang w:val="en-GB" w:bidi="my-MM"/>
+        </w:rPr>
+      </w:pPr>
+      <w:r>
+        <w:rPr>
+          <w:rFonts w:ascii="Myanmar Text" w:hAnsi="Myanmar Text" w:cs="Myanmar Text"/>
+          <w:sz w:val="24"/>
+          <w:szCs w:val="24"/>
+          <w:lang w:val="en-GB" w:bidi="my-MM"/>
+        </w:rPr>
+        <w:t xml:space="preserve">Practical Functional Programming </w:t>
+      </w:r>
+      <w:proofErr w:type="gramStart"/>
+      <w:r>
+        <w:rPr>
+          <w:rFonts w:ascii="Myanmar Text" w:hAnsi="Myanmar Text" w:cs="Myanmar Text"/>
+          <w:sz w:val="24"/>
+          <w:szCs w:val="24"/>
+          <w:lang w:val="en-GB" w:bidi="my-MM"/>
+        </w:rPr>
+        <w:t>Series(</w:t>
+      </w:r>
+      <w:proofErr w:type="gramEnd"/>
+      <w:r>
+        <w:rPr>
+          <w:rFonts w:ascii="Myanmar Text" w:hAnsi="Myanmar Text" w:cs="Myanmar Text"/>
+          <w:sz w:val="24"/>
+          <w:szCs w:val="24"/>
+          <w:lang w:val="en-GB" w:bidi="my-MM"/>
+        </w:rPr>
+        <w:t>Part 4)</w:t>
+      </w:r>
+    </w:p>
+    <w:p>
+      <w:pPr>
+        <w:rPr>
+          <w:rFonts w:ascii="Myanmar Text" w:hAnsi="Myanmar Text" w:cs="Myanmar Text"/>
+          <w:sz w:val="24"/>
+          <w:szCs w:val="24"/>
+          <w:lang w:val="en-GB" w:bidi="my-MM"/>
+        </w:rPr>
+      </w:pPr>
+      <w:hyperlink r:id="rId10" w:history="1">
+        <w:r>
+          <w:rPr>
+            <w:rStyle w:val="a3"/>
+            <w:rFonts w:ascii="Myanmar Text" w:hAnsi="Myanmar Text" w:cs="Myanmar Text"/>
+            <w:sz w:val="24"/>
+            <w:szCs w:val="24"/>
+            <w:lang w:val="en-GB" w:bidi="my-MM"/>
+          </w:rPr>
+          <w:t>https://www.facebook.com/groups/programmingchannel/permalink/2243123015982851/</w:t>
+        </w:r>
+      </w:hyperlink>
+    </w:p>
+    <w:p>
+      <w:pPr>
+        <w:rPr>
+          <w:rFonts w:ascii="Myanmar Text" w:hAnsi="Myanmar Text" w:cs="Myanmar Text" w:hint="eastAsia"/>
+          <w:sz w:val="24"/>
+          <w:szCs w:val="24"/>
+          <w:lang w:val="en-GB" w:bidi="my-MM"/>
+        </w:rPr>
+      </w:pPr>
+    </w:p>
+    <w:p>
+      <w:pPr>
+        <w:rPr>
+          <w:rFonts w:ascii="Myanmar Text" w:hAnsi="Myanmar Text" w:cs="Myanmar Text"/>
+          <w:sz w:val="24"/>
+          <w:szCs w:val="24"/>
+          <w:lang w:val="en-GB" w:bidi="my-MM"/>
+        </w:rPr>
+      </w:pPr>
+      <w:r>
+        <w:rPr>
+          <w:rFonts w:ascii="Myanmar Text" w:hAnsi="Myanmar Text" w:cs="Myanmar Text"/>
+          <w:sz w:val="24"/>
+          <w:szCs w:val="24"/>
+          <w:lang w:val="en-GB" w:bidi="my-MM"/>
+        </w:rPr>
+        <w:t xml:space="preserve">Practical Functional Programming </w:t>
+      </w:r>
+      <w:proofErr w:type="gramStart"/>
+      <w:r>
+        <w:rPr>
+          <w:rFonts w:ascii="Myanmar Text" w:hAnsi="Myanmar Text" w:cs="Myanmar Text"/>
+          <w:sz w:val="24"/>
+          <w:szCs w:val="24"/>
+          <w:lang w:val="en-GB" w:bidi="my-MM"/>
+        </w:rPr>
+        <w:t>Series(</w:t>
+      </w:r>
+      <w:proofErr w:type="gramEnd"/>
+      <w:r>
+        <w:rPr>
+          <w:rFonts w:ascii="Myanmar Text" w:hAnsi="Myanmar Text" w:cs="Myanmar Text"/>
+          <w:sz w:val="24"/>
+          <w:szCs w:val="24"/>
+          <w:lang w:val="en-GB" w:bidi="my-MM"/>
+        </w:rPr>
+        <w:t>Part 5)</w:t>
+      </w:r>
+    </w:p>
+    <w:p>
+      <w:pPr>
+        <w:rPr>
+          <w:rFonts w:ascii="Myanmar Text" w:hAnsi="Myanmar Text" w:cs="Myanmar Text"/>
+          <w:sz w:val="24"/>
+          <w:szCs w:val="24"/>
+          <w:lang w:val="en-GB" w:bidi="my-MM"/>
+        </w:rPr>
+      </w:pPr>
+      <w:hyperlink r:id="rId11" w:history="1">
+        <w:r>
+          <w:rPr>
+            <w:rStyle w:val="a3"/>
+            <w:rFonts w:ascii="Myanmar Text" w:hAnsi="Myanmar Text" w:cs="Myanmar Text"/>
+            <w:sz w:val="24"/>
+            <w:szCs w:val="24"/>
+            <w:lang w:val="en-GB" w:bidi="my-MM"/>
+          </w:rPr>
+          <w:t>https://www.facebook.com/thet.khine.587/posts/pfbid0GMRPTEnRcfAVgFxEVT3Npi5n1DL431Xw8k7qRX3oxy8mvecbNxwrqqFwYxup8MLRl</w:t>
+        </w:r>
+      </w:hyperlink>
+    </w:p>
+    <w:p>
+      <w:pPr>
+        <w:rPr>
+          <w:rFonts w:ascii="Myanmar Text" w:hAnsi="Myanmar Text" w:cs="Myanmar Text" w:hint="eastAsia"/>
+          <w:sz w:val="24"/>
+          <w:szCs w:val="24"/>
+          <w:lang w:val="en-GB" w:bidi="my-MM"/>
+        </w:rPr>
+      </w:pPr>
+    </w:p>
+    <w:p>
+      <w:pPr>
+        <w:rPr>
+          <w:rFonts w:ascii="Myanmar Text" w:hAnsi="Myanmar Text" w:cs="Myanmar Text"/>
+          <w:sz w:val="24"/>
+          <w:szCs w:val="24"/>
+          <w:lang w:val="en-GB" w:bidi="my-MM"/>
+        </w:rPr>
+      </w:pPr>
+      <w:r>
+        <w:rPr>
+          <w:rFonts w:ascii="Myanmar Text" w:hAnsi="Myanmar Text" w:cs="Myanmar Text"/>
+          <w:sz w:val="24"/>
+          <w:szCs w:val="24"/>
+          <w:lang w:val="en-GB" w:bidi="my-MM"/>
+        </w:rPr>
+        <w:t xml:space="preserve">Practical Functional Programming </w:t>
+      </w:r>
+      <w:proofErr w:type="gramStart"/>
+      <w:r>
+        <w:rPr>
+          <w:rFonts w:ascii="Myanmar Text" w:hAnsi="Myanmar Text" w:cs="Myanmar Text"/>
+          <w:sz w:val="24"/>
+          <w:szCs w:val="24"/>
+          <w:lang w:val="en-GB" w:bidi="my-MM"/>
+        </w:rPr>
+        <w:t>Series(</w:t>
+      </w:r>
+      <w:proofErr w:type="gramEnd"/>
+      <w:r>
+        <w:rPr>
+          <w:rFonts w:ascii="Myanmar Text" w:hAnsi="Myanmar Text" w:cs="Myanmar Text"/>
+          <w:sz w:val="24"/>
+          <w:szCs w:val="24"/>
+          <w:lang w:val="en-GB" w:bidi="my-MM"/>
+        </w:rPr>
+        <w:t>Part 6)</w:t>
+      </w:r>
+    </w:p>
+    <w:p>
+      <w:pPr>
+        <w:rPr>
+          <w:rFonts w:ascii="Myanmar Text" w:hAnsi="Myanmar Text" w:cs="Myanmar Text"/>
+          <w:sz w:val="24"/>
+          <w:szCs w:val="24"/>
+          <w:lang w:val="en-GB" w:bidi="my-MM"/>
+        </w:rPr>
+      </w:pPr>
+      <w:hyperlink r:id="rId12" w:history="1">
+        <w:r>
+          <w:rPr>
+            <w:rStyle w:val="a3"/>
+            <w:rFonts w:ascii="Myanmar Text" w:hAnsi="Myanmar Text" w:cs="Myanmar Text"/>
+            <w:sz w:val="24"/>
+            <w:szCs w:val="24"/>
+            <w:lang w:val="en-GB" w:bidi="my-MM"/>
+          </w:rPr>
+          <w:t>https://www.facebook.com/thet.khine.587/posts/pfbid0R2LHqHhUvD5dQ3vgGk6Lbcy3LWsydEFThEScYCatsLf2rE1bkyQmSBJMNcaYHYwml</w:t>
+        </w:r>
+      </w:hyperlink>
+    </w:p>
+    <w:p>
+      <w:pPr>
+        <w:rPr>
+          <w:rFonts w:ascii="Myanmar Text" w:hAnsi="Myanmar Text" w:cs="Myanmar Text" w:hint="eastAsia"/>
+          <w:sz w:val="24"/>
+          <w:szCs w:val="24"/>
+          <w:lang w:val="en-GB" w:bidi="my-MM"/>
+        </w:rPr>
+      </w:pPr>
+    </w:p>
+    <w:p>
+      <w:pPr>
+        <w:rPr>
+          <w:rFonts w:ascii="Myanmar Text" w:hAnsi="Myanmar Text" w:cs="Myanmar Text"/>
+          <w:sz w:val="24"/>
+          <w:szCs w:val="24"/>
+          <w:lang w:val="en-GB" w:bidi="my-MM"/>
+        </w:rPr>
+      </w:pPr>
+      <w:r>
+        <w:rPr>
+          <w:rFonts w:ascii="Myanmar Text" w:hAnsi="Myanmar Text" w:cs="Myanmar Text"/>
+          <w:sz w:val="24"/>
+          <w:szCs w:val="24"/>
+          <w:lang w:val="en-GB" w:bidi="my-MM"/>
+        </w:rPr>
+        <w:lastRenderedPageBreak/>
+        <w:t xml:space="preserve">Practical Functional Programming </w:t>
+      </w:r>
+      <w:proofErr w:type="gramStart"/>
+      <w:r>
+        <w:rPr>
+          <w:rFonts w:ascii="Myanmar Text" w:hAnsi="Myanmar Text" w:cs="Myanmar Text"/>
+          <w:sz w:val="24"/>
+          <w:szCs w:val="24"/>
+          <w:lang w:val="en-GB" w:bidi="my-MM"/>
+        </w:rPr>
+        <w:t>Series(</w:t>
+      </w:r>
+      <w:proofErr w:type="gramEnd"/>
+      <w:r>
+        <w:rPr>
+          <w:rFonts w:ascii="Myanmar Text" w:hAnsi="Myanmar Text" w:cs="Myanmar Text"/>
+          <w:sz w:val="24"/>
+          <w:szCs w:val="24"/>
+          <w:lang w:val="en-GB" w:bidi="my-MM"/>
+        </w:rPr>
+        <w:t>Part 7)</w:t>
+      </w:r>
+    </w:p>
+    <w:p>
+      <w:pPr>
+        <w:rPr>
+          <w:rFonts w:ascii="Myanmar Text" w:hAnsi="Myanmar Text" w:cs="Myanmar Text"/>
+          <w:sz w:val="24"/>
+          <w:szCs w:val="24"/>
+          <w:lang w:val="en-GB" w:bidi="my-MM"/>
+        </w:rPr>
+      </w:pPr>
+      <w:hyperlink r:id="rId13" w:history="1">
+        <w:r>
+          <w:rPr>
+            <w:rStyle w:val="a3"/>
+            <w:rFonts w:ascii="Myanmar Text" w:hAnsi="Myanmar Text" w:cs="Myanmar Text"/>
+            <w:sz w:val="24"/>
+            <w:szCs w:val="24"/>
+            <w:lang w:val="en-GB" w:bidi="my-MM"/>
+          </w:rPr>
+          <w:t>https://www.facebook.com/groups/programmingchannel/permalink/2619787271649755/</w:t>
+        </w:r>
+      </w:hyperlink>
+    </w:p>
+    <w:p>
+      <w:pPr>
+        <w:rPr>
+          <w:rFonts w:ascii="Myanmar Text" w:hAnsi="Myanmar Text" w:cs="Myanmar Text" w:hint="eastAsia"/>
+          <w:sz w:val="24"/>
+          <w:szCs w:val="24"/>
+          <w:lang w:val="en-GB" w:bidi="my-MM"/>
+        </w:rPr>
+      </w:pPr>
+    </w:p>
+    <w:p>
+      <w:pPr>
+        <w:rPr>
+          <w:rFonts w:ascii="Myanmar Text" w:hAnsi="Myanmar Text" w:cs="Myanmar Text"/>
+          <w:sz w:val="24"/>
+          <w:szCs w:val="24"/>
+          <w:lang w:val="en-GB" w:bidi="my-MM"/>
+        </w:rPr>
+      </w:pPr>
+      <w:r>
+        <w:rPr>
+          <w:rFonts w:ascii="Myanmar Text" w:hAnsi="Myanmar Text" w:cs="Myanmar Text"/>
+          <w:sz w:val="24"/>
+          <w:szCs w:val="24"/>
+          <w:lang w:val="en-GB" w:bidi="my-MM"/>
+        </w:rPr>
+        <w:t xml:space="preserve">Practical Functional Programming </w:t>
+      </w:r>
+      <w:proofErr w:type="gramStart"/>
+      <w:r>
+        <w:rPr>
+          <w:rFonts w:ascii="Myanmar Text" w:hAnsi="Myanmar Text" w:cs="Myanmar Text"/>
+          <w:sz w:val="24"/>
+          <w:szCs w:val="24"/>
+          <w:lang w:val="en-GB" w:bidi="my-MM"/>
+        </w:rPr>
+        <w:t>Series(</w:t>
+      </w:r>
+      <w:proofErr w:type="gramEnd"/>
+      <w:r>
+        <w:rPr>
+          <w:rFonts w:ascii="Myanmar Text" w:hAnsi="Myanmar Text" w:cs="Myanmar Text"/>
+          <w:sz w:val="24"/>
+          <w:szCs w:val="24"/>
+          <w:lang w:val="en-GB" w:bidi="my-MM"/>
+        </w:rPr>
+        <w:t>Part 8 )</w:t>
+      </w:r>
+    </w:p>
+    <w:p>
+      <w:pPr>
+        <w:rPr>
+          <w:rFonts w:ascii="Myanmar Text" w:hAnsi="Myanmar Text" w:cs="Myanmar Text"/>
+          <w:sz w:val="24"/>
+          <w:szCs w:val="24"/>
+          <w:lang w:val="en-GB" w:bidi="my-MM"/>
+        </w:rPr>
+      </w:pPr>
+      <w:hyperlink r:id="rId14" w:history="1">
+        <w:r>
+          <w:rPr>
+            <w:rStyle w:val="a3"/>
+            <w:rFonts w:ascii="Myanmar Text" w:hAnsi="Myanmar Text" w:cs="Myanmar Text"/>
+            <w:sz w:val="24"/>
+            <w:szCs w:val="24"/>
+            <w:lang w:val="en-GB" w:bidi="my-MM"/>
+          </w:rPr>
+          <w:t>https://www.facebook.com/thet.khine.587/posts/pfbid02pBQ6xwotFckBWgqG9fhteEGW2YG2qwEfUGNcdrVDw5Rsk4jWsU73L2z1JvEwqoodl</w:t>
+        </w:r>
+      </w:hyperlink>
+    </w:p>
+    <w:p>
+      <w:pPr>
+        <w:rPr>
+          <w:rFonts w:ascii="Myanmar Text" w:hAnsi="Myanmar Text" w:cs="Myanmar Text" w:hint="eastAsia"/>
+          <w:sz w:val="24"/>
+          <w:szCs w:val="24"/>
+          <w:lang w:val="en-GB" w:bidi="my-MM"/>
+        </w:rPr>
+      </w:pPr>
+    </w:p>
+    <w:p>
+      <w:pPr>
+        <w:rPr>
+          <w:rFonts w:ascii="Myanmar Text" w:hAnsi="Myanmar Text" w:cs="Myanmar Text"/>
+          <w:sz w:val="24"/>
+          <w:szCs w:val="24"/>
+          <w:lang w:val="en-GB" w:bidi="my-MM"/>
+        </w:rPr>
+      </w:pPr>
+      <w:r>
+        <w:rPr>
+          <w:rFonts w:ascii="Myanmar Text" w:hAnsi="Myanmar Text" w:cs="Myanmar Text"/>
+          <w:sz w:val="24"/>
+          <w:szCs w:val="24"/>
+          <w:lang w:val="en-GB" w:bidi="my-MM"/>
+        </w:rPr>
+        <w:t xml:space="preserve">Practical Functional Programming </w:t>
+      </w:r>
+      <w:proofErr w:type="gramStart"/>
+      <w:r>
+        <w:rPr>
+          <w:rFonts w:ascii="Myanmar Text" w:hAnsi="Myanmar Text" w:cs="Myanmar Text"/>
+          <w:sz w:val="24"/>
+          <w:szCs w:val="24"/>
+          <w:lang w:val="en-GB" w:bidi="my-MM"/>
+        </w:rPr>
+        <w:t>Series(</w:t>
+      </w:r>
+      <w:proofErr w:type="gramEnd"/>
+      <w:r>
+        <w:rPr>
+          <w:rFonts w:ascii="Myanmar Text" w:hAnsi="Myanmar Text" w:cs="Myanmar Text"/>
+          <w:sz w:val="24"/>
+          <w:szCs w:val="24"/>
+          <w:lang w:val="en-GB" w:bidi="my-MM"/>
+        </w:rPr>
+        <w:t>Part 9)</w:t>
+      </w:r>
+    </w:p>
+    <w:p>
+      <w:pPr>
+        <w:rPr>
+          <w:rFonts w:ascii="Myanmar Text" w:hAnsi="Myanmar Text" w:cs="Myanmar Text"/>
+          <w:sz w:val="24"/>
+          <w:szCs w:val="24"/>
+          <w:lang w:val="en-GB" w:bidi="my-MM"/>
+        </w:rPr>
+      </w:pPr>
+      <w:hyperlink r:id="rId15" w:history="1">
+        <w:r>
+          <w:rPr>
+            <w:rStyle w:val="a3"/>
+            <w:rFonts w:ascii="Myanmar Text" w:hAnsi="Myanmar Text" w:cs="Myanmar Text"/>
+            <w:sz w:val="24"/>
+            <w:szCs w:val="24"/>
+            <w:lang w:val="en-GB" w:bidi="my-MM"/>
+          </w:rPr>
+          <w:t>https://www.facebook.com/groups/programmingchannel/permalink/2645788765716272/</w:t>
+        </w:r>
+      </w:hyperlink>
+    </w:p>
+    <w:p>
+      <w:pPr>
+        <w:rPr>
+          <w:rFonts w:ascii="Myanmar Text" w:hAnsi="Myanmar Text" w:cs="Myanmar Text" w:hint="eastAsia"/>
+          <w:sz w:val="24"/>
+          <w:szCs w:val="24"/>
+          <w:lang w:val="en-GB" w:bidi="my-MM"/>
+        </w:rPr>
+      </w:pPr>
+    </w:p>
+    <w:p>
+      <w:pPr>
+        <w:rPr>
+          <w:rFonts w:ascii="Myanmar Text" w:hAnsi="Myanmar Text" w:cs="Myanmar Text"/>
+          <w:sz w:val="24"/>
+          <w:szCs w:val="24"/>
+          <w:lang w:val="en-GB" w:bidi="my-MM"/>
+        </w:rPr>
+      </w:pPr>
+      <w:r>
+        <w:rPr>
+          <w:rFonts w:ascii="Myanmar Text" w:hAnsi="Myanmar Text" w:cs="Myanmar Text"/>
+          <w:sz w:val="24"/>
+          <w:szCs w:val="24"/>
+          <w:lang w:val="en-GB" w:bidi="my-MM"/>
+        </w:rPr>
+        <w:t xml:space="preserve">Practical Functional Programming </w:t>
+      </w:r>
+      <w:proofErr w:type="gramStart"/>
+      <w:r>
+        <w:rPr>
+          <w:rFonts w:ascii="Myanmar Text" w:hAnsi="Myanmar Text" w:cs="Myanmar Text"/>
+          <w:sz w:val="24"/>
+          <w:szCs w:val="24"/>
+          <w:lang w:val="en-GB" w:bidi="my-MM"/>
+        </w:rPr>
+        <w:t>Series(</w:t>
+      </w:r>
+      <w:proofErr w:type="gramEnd"/>
+      <w:r>
+        <w:rPr>
+          <w:rFonts w:ascii="Myanmar Text" w:hAnsi="Myanmar Text" w:cs="Myanmar Text"/>
+          <w:sz w:val="24"/>
+          <w:szCs w:val="24"/>
+          <w:lang w:val="en-GB" w:bidi="my-MM"/>
+        </w:rPr>
+        <w:t>Part 10)</w:t>
+      </w:r>
+    </w:p>
+    <w:p>
+      <w:pPr>
+        <w:rPr>
+          <w:rFonts w:ascii="Myanmar Text" w:hAnsi="Myanmar Text" w:cs="Myanmar Text" w:hint="eastAsia"/>
+          <w:sz w:val="24"/>
+          <w:szCs w:val="24"/>
+          <w:lang w:val="en-GB" w:bidi="my-MM"/>
+        </w:rPr>
+      </w:pPr>
+      <w:hyperlink r:id="rId16" w:history="1">
+        <w:r>
+          <w:rPr>
+            <w:rStyle w:val="a3"/>
+            <w:rFonts w:ascii="Myanmar Text" w:hAnsi="Myanmar Text" w:cs="Myanmar Text"/>
+            <w:sz w:val="24"/>
+            <w:szCs w:val="24"/>
+            <w:lang w:val="en-GB" w:bidi="my-MM"/>
+          </w:rPr>
+          <w:t>https://www.facebook.com/thet.khine.587/posts/pfbid034UxXswVkUCM3rtu2gGVqT9iYRwrmetwUmNjoD24srppTvFCm6vBdX9pbkhPcJPPCl</w:t>
+        </w:r>
+      </w:hyperlink>
     </w:p>
     <w:sectPr>
       <w:pgSz w:w="11906" w:h="16838"/>
@@ -44933,6 +46000,7 @@
   <w:style w:type="character" w:default="1" w:styleId="a0">
     <w:name w:val="Default Paragraph Font"/>
     <w:uiPriority w:val="1"/>
+    <w:semiHidden/>
     <w:unhideWhenUsed/>
   </w:style>
   <w:style w:type="table" w:default="1" w:styleId="a1">
@@ -44955,6 +46023,29 @@
     <w:uiPriority w:val="99"/>
     <w:semiHidden/>
     <w:unhideWhenUsed/>
+  </w:style>
+  <w:style w:type="character" w:styleId="a3">
+    <w:name w:val="Hyperlink"/>
+    <w:basedOn w:val="a0"/>
+    <w:uiPriority w:val="99"/>
+    <w:unhideWhenUsed/>
+    <w:rsid w:val="00AB161C"/>
+    <w:rPr>
+      <w:color w:val="0563C1" w:themeColor="hyperlink"/>
+      <w:u w:val="single"/>
+    </w:rPr>
+  </w:style>
+  <w:style w:type="character" w:styleId="a4">
+    <w:name w:val="Unresolved Mention"/>
+    <w:basedOn w:val="a0"/>
+    <w:uiPriority w:val="99"/>
+    <w:semiHidden/>
+    <w:unhideWhenUsed/>
+    <w:rsid w:val="00AB161C"/>
+    <w:rPr>
+      <w:color w:val="605E5C"/>
+      <w:shd w:val="clear" w:color="auto" w:fill="E1DFDD"/>
+    </w:rPr>
   </w:style>
 </w:styles>
 </file>

</xml_diff>